<commit_message>
updated conceptual prototype for proposal
</commit_message>
<xml_diff>
--- a/Documents for report/Conceptual Prototype/Conceptual prototype for proposal.docx
+++ b/Documents for report/Conceptual Prototype/Conceptual prototype for proposal.docx
@@ -76,7 +76,13 @@
         <w:t>screen just</w:t>
       </w:r>
       <w:r>
-        <w:t xml:space="preserve"> below that specifies what it contains and what we learned from it.</w:t>
+        <w:t xml:space="preserve"> below that specifies what it contains and what we </w:t>
+      </w:r>
+      <w:r>
+        <w:t>learnt</w:t>
+      </w:r>
+      <w:r>
+        <w:t xml:space="preserve"> from it.</w:t>
       </w:r>
     </w:p>
     <w:p>
@@ -117,7 +123,21 @@
         <w:t xml:space="preserve"> what I learnt from creating this screen is how important it is because the</w:t>
       </w:r>
       <w:r>
-        <w:t>ir will be a minority of users who have no experience in using an AR app, and it is important to provide them with guidance and support, so they are not left in a state of confusion.</w:t>
+        <w:t>ir will be a minority of users who have no experience in using an AR app, and it is important to provide guidance and support</w:t>
+      </w:r>
+      <w:r>
+        <w:t xml:space="preserve"> to those users</w:t>
+      </w:r>
+      <w:r>
+        <w:t xml:space="preserve"> so they are not left </w:t>
+      </w:r>
+      <w:r>
+        <w:t>confused</w:t>
+      </w:r>
+      <w:bookmarkStart w:id="0" w:name="_GoBack"/>
+      <w:bookmarkEnd w:id="0"/>
+      <w:r>
+        <w:t>.</w:t>
       </w:r>
       <w:r>
         <w:t xml:space="preserve"> </w:t>
@@ -441,12 +461,7 @@
         <w:t>This prototyped screen displays third-party payment methods which users can choose from. These include PayPal, Visa and MasterCard. It also displays input fields which the user must fill out. For e</w:t>
       </w:r>
       <w:r>
-        <w:t xml:space="preserve">xample, users must input their card information and their billing information i.e. their name, address, phone number etc. From this prototype, I learnt that it is best to </w:t>
-      </w:r>
-      <w:bookmarkStart w:id="0" w:name="_GoBack"/>
-      <w:bookmarkEnd w:id="0"/>
-      <w:r>
-        <w:t xml:space="preserve">make a payment system which expects users to input only necessary information to make the payment, and not have extra input fields that aren’t necessary for the users to input. That way, the user inputs less of their personal information and can make their payment as quick as possible. </w:t>
+        <w:t xml:space="preserve">xample, users must input their card information and their billing information i.e. their name, address, phone number etc. From this prototype, I learnt that it is best to make a payment system which expects users to input only necessary information to make the payment, and not have extra input fields that aren’t necessary for the users to input. That way, the user inputs less of their personal information and can make their payment as quick as possible. </w:t>
       </w:r>
     </w:p>
     <w:p/>

</xml_diff>